<commit_message>
Update Actividades capitulo 3-4.docx
</commit_message>
<xml_diff>
--- a/Actividades capitulo 3-4.docx
+++ b/Actividades capitulo 3-4.docx
@@ -269,6 +269,16 @@
         </w:rPr>
         <w:t xml:space="preserve">FECHA: </w:t>
       </w:r>
+      <w:r>
+        <w:rPr>
+          <w:rFonts w:ascii="Cambria" w:eastAsia="Cambria" w:hAnsi="Cambria" w:cs="Cambria"/>
+          <w:sz w:val="24"/>
+          <w:szCs w:val="24"/>
+        </w:rPr>
+        <w:t>13 de marzo del 2023</w:t>
+      </w:r>
+      <w:bookmarkStart w:id="0" w:name="_GoBack"/>
+      <w:bookmarkEnd w:id="0"/>
     </w:p>
     <w:p>
       <w:pPr>
@@ -580,16 +590,7 @@
           <w:sz w:val="28"/>
           <w:szCs w:val="28"/>
         </w:rPr>
-        <w:t>Dentro de la capa de Aplicación, existen dos formas de procesos o programas de software que proporcionan acc</w:t>
-      </w:r>
-      <w:r>
-        <w:rPr>
-          <w:rFonts w:ascii="Cambria" w:eastAsia="Cambria" w:hAnsi="Cambria" w:cs="Cambria"/>
-          <w:color w:val="000000"/>
-          <w:sz w:val="28"/>
-          <w:szCs w:val="28"/>
-        </w:rPr>
-        <w:t>eso a la red: aplicaciones y servicios. Describir su respectiva función y/o propósito.</w:t>
+        <w:t>Dentro de la capa de Aplicación, existen dos formas de procesos o programas de software que proporcionan acceso a la red: aplicaciones y servicios. Describir su respectiva función y/o propósito.</w:t>
       </w:r>
     </w:p>
     <w:p>
@@ -989,16 +990,7 @@
           <w:sz w:val="28"/>
           <w:szCs w:val="28"/>
         </w:rPr>
-        <w:t>Describir la diferencia entre los términos: redes pu</w:t>
-      </w:r>
-      <w:r>
-        <w:rPr>
-          <w:rFonts w:ascii="Cambria" w:eastAsia="Cambria" w:hAnsi="Cambria" w:cs="Cambria"/>
-          <w:color w:val="000000"/>
-          <w:sz w:val="28"/>
-          <w:szCs w:val="28"/>
-        </w:rPr>
-        <w:t>nto a punto y aplicaciones punto a punto (P2P).</w:t>
+        <w:t>Describir la diferencia entre los términos: redes punto a punto y aplicaciones punto a punto (P2P).</w:t>
       </w:r>
     </w:p>
     <w:p>
@@ -1200,16 +1192,7 @@
           <w:sz w:val="28"/>
           <w:szCs w:val="28"/>
         </w:rPr>
-        <w:t>Describir la función de las aplicaciones TCP/IP conocidas, tales como World Wide Web e e-mail y sus servicios relaciona</w:t>
-      </w:r>
-      <w:r>
-        <w:rPr>
-          <w:rFonts w:ascii="Cambria" w:eastAsia="Cambria" w:hAnsi="Cambria" w:cs="Cambria"/>
-          <w:color w:val="000000"/>
-          <w:sz w:val="28"/>
-          <w:szCs w:val="28"/>
-        </w:rPr>
-        <w:t>dos (HTTP, DNS, SMB, DHCP, SMTP/POP y Telnet).</w:t>
+        <w:t>Describir la función de las aplicaciones TCP/IP conocidas, tales como World Wide Web e e-mail y sus servicios relacionados (HTTP, DNS, SMB, DHCP, SMTP/POP y Telnet).</w:t>
       </w:r>
       <w:r>
         <w:rPr>
@@ -1285,16 +1268,7 @@
           <w:sz w:val="28"/>
           <w:szCs w:val="28"/>
         </w:rPr>
-        <w:t>Por otro lado, el e-mail es utilizado para enviar mensajes de clientes a servidores</w:t>
-      </w:r>
-      <w:r>
-        <w:rPr>
-          <w:rFonts w:ascii="Cambria" w:eastAsia="Cambria" w:hAnsi="Cambria" w:cs="Cambria"/>
-          <w:color w:val="000000"/>
-          <w:sz w:val="28"/>
-          <w:szCs w:val="28"/>
-        </w:rPr>
-        <w:t xml:space="preserve"> a través de internet utilizando protocolos como SMTP o POP.</w:t>
+        <w:t>Por otro lado, el e-mail es utilizado para enviar mensajes de clientes a servidores a través de internet utilizando protocolos como SMTP o POP.</w:t>
       </w:r>
     </w:p>
     <w:p>
@@ -2309,16 +2283,7 @@
           <w:sz w:val="28"/>
           <w:szCs w:val="28"/>
         </w:rPr>
-        <w:t>Describir a través de u</w:t>
-      </w:r>
-      <w:r>
-        <w:rPr>
-          <w:rFonts w:ascii="Cambria" w:eastAsia="Cambria" w:hAnsi="Cambria" w:cs="Cambria"/>
-          <w:color w:val="000000"/>
-          <w:sz w:val="28"/>
-          <w:szCs w:val="28"/>
-        </w:rPr>
-        <w:t>n cuadro de ideas, las funciones y diferencias de dos protocolos TCP/IP de la capa de transporte: TCP y UDP, además Identificar cuándo es apropiado usar TCP o UDP y proveer ejemplos de aplicaciones que usan cada protocolo.</w:t>
+        <w:t>Describir a través de un cuadro de ideas, las funciones y diferencias de dos protocolos TCP/IP de la capa de transporte: TCP y UDP, además Identificar cuándo es apropiado usar TCP o UDP y proveer ejemplos de aplicaciones que usan cada protocolo.</w:t>
       </w:r>
     </w:p>
     <w:p>
@@ -2429,16 +2394,7 @@
           <w:sz w:val="28"/>
           <w:szCs w:val="28"/>
         </w:rPr>
-        <w:t xml:space="preserve"> funciona y para que</w:t>
-      </w:r>
-      <w:r>
-        <w:rPr>
-          <w:rFonts w:ascii="Cambria" w:eastAsia="Cambria" w:hAnsi="Cambria" w:cs="Cambria"/>
-          <w:color w:val="000000"/>
-          <w:sz w:val="28"/>
-          <w:szCs w:val="28"/>
-        </w:rPr>
-        <w:t xml:space="preserve"> se utiliza el control de congestión de TCP.</w:t>
+        <w:t xml:space="preserve"> funciona y para que se utiliza el control de congestión de TCP.</w:t>
       </w:r>
     </w:p>
     <w:p>
@@ -2759,8 +2715,6 @@
           <w:szCs w:val="28"/>
         </w:rPr>
       </w:pPr>
-      <w:bookmarkStart w:id="0" w:name="_GoBack"/>
-      <w:bookmarkEnd w:id="0"/>
     </w:p>
     <w:p>
       <w:pPr>
@@ -2902,7 +2856,7 @@
             </wp:anchor>
           </w:drawing>
         </mc:Choice>
-        <mc:Fallback xmlns:dgm="http://schemas.openxmlformats.org/drawingml/2006/diagram" xmlns:lc="http://schemas.openxmlformats.org/drawingml/2006/lockedCanvas" xmlns:c="http://schemas.openxmlformats.org/drawingml/2006/chart" xmlns:pic="http://schemas.openxmlformats.org/drawingml/2006/picture" xmlns:a="http://schemas.openxmlformats.org/drawingml/2006/main" xmlns:sl="http://schemas.openxmlformats.org/schemaLibrary/2006/main">
+        <mc:Fallback xmlns:sl="http://schemas.openxmlformats.org/schemaLibrary/2006/main" xmlns:a="http://schemas.openxmlformats.org/drawingml/2006/main" xmlns:pic="http://schemas.openxmlformats.org/drawingml/2006/picture" xmlns:c="http://schemas.openxmlformats.org/drawingml/2006/chart" xmlns:lc="http://schemas.openxmlformats.org/drawingml/2006/lockedCanvas" xmlns:dgm="http://schemas.openxmlformats.org/drawingml/2006/diagram">
           <w:drawing>
             <wp:anchor allowOverlap="1" behindDoc="1" distB="0" distT="0" distL="0" distR="0" hidden="0" layoutInCell="1" locked="0" relativeHeight="0" simplePos="0">
               <wp:simplePos x="0" y="0"/>
@@ -3065,7 +3019,7 @@
             </wp:anchor>
           </w:drawing>
         </mc:Choice>
-        <mc:Fallback xmlns:dgm="http://schemas.openxmlformats.org/drawingml/2006/diagram" xmlns:lc="http://schemas.openxmlformats.org/drawingml/2006/lockedCanvas" xmlns:c="http://schemas.openxmlformats.org/drawingml/2006/chart" xmlns:pic="http://schemas.openxmlformats.org/drawingml/2006/picture" xmlns:a="http://schemas.openxmlformats.org/drawingml/2006/main" xmlns:sl="http://schemas.openxmlformats.org/schemaLibrary/2006/main">
+        <mc:Fallback xmlns:sl="http://schemas.openxmlformats.org/schemaLibrary/2006/main" xmlns:a="http://schemas.openxmlformats.org/drawingml/2006/main" xmlns:pic="http://schemas.openxmlformats.org/drawingml/2006/picture" xmlns:c="http://schemas.openxmlformats.org/drawingml/2006/chart" xmlns:lc="http://schemas.openxmlformats.org/drawingml/2006/lockedCanvas" xmlns:dgm="http://schemas.openxmlformats.org/drawingml/2006/diagram">
           <w:drawing>
             <wp:anchor allowOverlap="1" behindDoc="1" distB="0" distT="0" distL="0" distR="0" hidden="0" layoutInCell="1" locked="0" relativeHeight="0" simplePos="0">
               <wp:simplePos x="0" y="0"/>
@@ -3176,7 +3130,7 @@
             </wp:anchor>
           </w:drawing>
         </mc:Choice>
-        <mc:Fallback xmlns:dgm="http://schemas.openxmlformats.org/drawingml/2006/diagram" xmlns:lc="http://schemas.openxmlformats.org/drawingml/2006/lockedCanvas" xmlns:c="http://schemas.openxmlformats.org/drawingml/2006/chart" xmlns:pic="http://schemas.openxmlformats.org/drawingml/2006/picture" xmlns:a="http://schemas.openxmlformats.org/drawingml/2006/main" xmlns:sl="http://schemas.openxmlformats.org/schemaLibrary/2006/main">
+        <mc:Fallback xmlns:sl="http://schemas.openxmlformats.org/schemaLibrary/2006/main" xmlns:a="http://schemas.openxmlformats.org/drawingml/2006/main" xmlns:pic="http://schemas.openxmlformats.org/drawingml/2006/picture" xmlns:c="http://schemas.openxmlformats.org/drawingml/2006/chart" xmlns:lc="http://schemas.openxmlformats.org/drawingml/2006/lockedCanvas" xmlns:dgm="http://schemas.openxmlformats.org/drawingml/2006/diagram">
           <w:drawing>
             <wp:anchor allowOverlap="1" behindDoc="1" distB="0" distT="0" distL="0" distR="0" hidden="0" layoutInCell="1" locked="0" relativeHeight="0" simplePos="0">
               <wp:simplePos x="0" y="0"/>

</xml_diff>